<commit_message>
adicionado a foto do documento de implantação, e organizado no arquivo correto no staruml
</commit_message>
<xml_diff>
--- a/AnaliseProjeto/Documento de Arquitetura.docx
+++ b/AnaliseProjeto/Documento de Arquitetura.docx
@@ -3367,6 +3367,7 @@
       </w:pPr>
       <w:r>
         <w:rPr>
+          <w:noProof/>
           <w:sz w:val="24"/>
           <w:szCs w:val="24"/>
         </w:rPr>
@@ -3501,6 +3502,47 @@
           <w:lang w:val="pt-BR"/>
         </w:rPr>
       </w:pPr>
+      <w:r>
+        <w:rPr>
+          <w:lang w:val="pt-BR"/>
+        </w:rPr>
+        <w:lastRenderedPageBreak/>
+        <w:drawing>
+          <wp:inline distT="0" distB="0" distL="0" distR="0" wp14:anchorId="6BB80FE4" wp14:editId="2589C66A">
+            <wp:extent cx="5554980" cy="4827373"/>
+            <wp:effectExtent l="0" t="0" r="7620" b="0"/>
+            <wp:docPr id="1088060221" name="Imagem 1" descr="Diagrama&#10;&#10;Descrição gerada automaticamente"/>
+            <wp:cNvGraphicFramePr>
+              <a:graphicFrameLocks xmlns:a="http://schemas.openxmlformats.org/drawingml/2006/main" noChangeAspect="1"/>
+            </wp:cNvGraphicFramePr>
+            <a:graphic xmlns:a="http://schemas.openxmlformats.org/drawingml/2006/main">
+              <a:graphicData uri="http://schemas.openxmlformats.org/drawingml/2006/picture">
+                <pic:pic xmlns:pic="http://schemas.openxmlformats.org/drawingml/2006/picture">
+                  <pic:nvPicPr>
+                    <pic:cNvPr id="1088060221" name="Imagem 1" descr="Diagrama&#10;&#10;Descrição gerada automaticamente"/>
+                    <pic:cNvPicPr/>
+                  </pic:nvPicPr>
+                  <pic:blipFill>
+                    <a:blip r:embed="rId11"/>
+                    <a:stretch>
+                      <a:fillRect/>
+                    </a:stretch>
+                  </pic:blipFill>
+                  <pic:spPr>
+                    <a:xfrm>
+                      <a:off x="0" y="0"/>
+                      <a:ext cx="5583383" cy="4852056"/>
+                    </a:xfrm>
+                    <a:prstGeom prst="rect">
+                      <a:avLst/>
+                    </a:prstGeom>
+                  </pic:spPr>
+                </pic:pic>
+              </a:graphicData>
+            </a:graphic>
+          </wp:inline>
+        </w:drawing>
+      </w:r>
     </w:p>
     <w:p>
       <w:pPr>
@@ -3594,7 +3636,7 @@
                     <pic:cNvPicPr/>
                   </pic:nvPicPr>
                   <pic:blipFill>
-                    <a:blip r:embed="rId11"/>
+                    <a:blip r:embed="rId12"/>
                     <a:stretch>
                       <a:fillRect/>
                     </a:stretch>
@@ -3822,8 +3864,8 @@
       </w:pPr>
     </w:p>
     <w:sectPr>
-      <w:headerReference w:type="default" r:id="rId12"/>
-      <w:footerReference w:type="default" r:id="rId13"/>
+      <w:headerReference w:type="default" r:id="rId13"/>
+      <w:footerReference w:type="default" r:id="rId14"/>
       <w:pgSz w:w="12240" w:h="15840"/>
       <w:pgMar w:top="1417" w:right="1440" w:bottom="1417" w:left="1440" w:header="720" w:footer="720" w:gutter="0"/>
       <w:cols w:space="720"/>

</xml_diff>

<commit_message>
Adiciona o diagrama de componentes ao projeto StarUML e ao Documento de Arquitetura.docx
Close #72
</commit_message>
<xml_diff>
--- a/AnaliseProjeto/Documento de Arquitetura.docx
+++ b/AnaliseProjeto/Documento de Arquitetura.docx
@@ -12,7 +12,6 @@
           <w:lang w:val="pt-BR"/>
         </w:rPr>
       </w:pPr>
-      <w:proofErr w:type="spellStart"/>
       <w:r>
         <w:rPr>
           <w:rFonts w:ascii="Times New Roman" w:hAnsi="Times New Roman"/>
@@ -20,7 +19,6 @@
         </w:rPr>
         <w:t>AjudAki</w:t>
       </w:r>
-      <w:proofErr w:type="spellEnd"/>
     </w:p>
     <w:p>
       <w:pPr>
@@ -1622,14 +1620,12 @@
         </w:rPr>
         <w:t xml:space="preserve"> </w:t>
       </w:r>
-      <w:proofErr w:type="spellStart"/>
       <w:r>
         <w:rPr>
           <w:color w:val="000000"/>
         </w:rPr>
         <w:t>AjudAki</w:t>
       </w:r>
-      <w:proofErr w:type="spellEnd"/>
       <w:r>
         <w:rPr>
           <w:color w:val="000000"/>
@@ -1679,7 +1675,6 @@
         </w:rPr>
         <w:t xml:space="preserve">Este documento oferece uma visão geral arquitetural do sistema </w:t>
       </w:r>
-      <w:proofErr w:type="spellStart"/>
       <w:r>
         <w:rPr>
           <w:sz w:val="24"/>
@@ -1687,7 +1682,6 @@
         </w:rPr>
         <w:t>AjudAki</w:t>
       </w:r>
-      <w:proofErr w:type="spellEnd"/>
       <w:r>
         <w:rPr>
           <w:sz w:val="24"/>
@@ -1739,7 +1733,6 @@
         </w:rPr>
         <w:t xml:space="preserve">Este Documento de Arquitetura de Software é aplicado ao Sistema </w:t>
       </w:r>
-      <w:proofErr w:type="spellStart"/>
       <w:r>
         <w:rPr>
           <w:sz w:val="24"/>
@@ -1747,7 +1740,6 @@
         </w:rPr>
         <w:t>AjudAki</w:t>
       </w:r>
-      <w:proofErr w:type="spellEnd"/>
       <w:r>
         <w:rPr>
           <w:sz w:val="24"/>
@@ -1781,23 +1773,7 @@
           <w:sz w:val="24"/>
           <w:szCs w:val="24"/>
         </w:rPr>
-        <w:t xml:space="preserve">Laila </w:t>
-      </w:r>
-      <w:proofErr w:type="spellStart"/>
-      <w:r>
-        <w:rPr>
-          <w:sz w:val="24"/>
-          <w:szCs w:val="24"/>
-        </w:rPr>
-        <w:t>Esterfane</w:t>
-      </w:r>
-      <w:proofErr w:type="spellEnd"/>
-      <w:r>
-        <w:rPr>
-          <w:sz w:val="24"/>
-          <w:szCs w:val="24"/>
-        </w:rPr>
-        <w:t xml:space="preserve"> dos Santos Valença</w:t>
+        <w:t>Laila Esterfane dos Santos Valença</w:t>
       </w:r>
       <w:r>
         <w:rPr>
@@ -1806,21 +1782,12 @@
         </w:rPr>
         <w:t xml:space="preserve">, </w:t>
       </w:r>
-      <w:proofErr w:type="spellStart"/>
-      <w:r>
-        <w:rPr>
-          <w:sz w:val="24"/>
-          <w:szCs w:val="24"/>
-        </w:rPr>
-        <w:t>Marlysson</w:t>
-      </w:r>
-      <w:proofErr w:type="spellEnd"/>
-      <w:r>
-        <w:rPr>
-          <w:sz w:val="24"/>
-          <w:szCs w:val="24"/>
-        </w:rPr>
-        <w:t xml:space="preserve"> Silva Dantas</w:t>
+      <w:r>
+        <w:rPr>
+          <w:sz w:val="24"/>
+          <w:szCs w:val="24"/>
+        </w:rPr>
+        <w:t>Marlysson Silva Dantas</w:t>
       </w:r>
       <w:r>
         <w:rPr>
@@ -2071,7 +2038,6 @@
           <w:lang w:val="pt-BR"/>
         </w:rPr>
       </w:pPr>
-      <w:proofErr w:type="spellStart"/>
       <w:r>
         <w:rPr>
           <w:i/>
@@ -2081,7 +2047,6 @@
         </w:rPr>
         <w:t>RationalUnifiedProcess</w:t>
       </w:r>
-      <w:proofErr w:type="spellEnd"/>
     </w:p>
     <w:p>
       <w:pPr>
@@ -2395,41 +2360,15 @@
           <w:sz w:val="24"/>
           <w:szCs w:val="24"/>
         </w:rPr>
-        <w:t xml:space="preserve">Este documento apresenta a arquitetura como uma série de visualizações, mencionadas acima. Essas visões são apresentadas como Modelos do </w:t>
-      </w:r>
-      <w:proofErr w:type="spellStart"/>
-      <w:r>
-        <w:rPr>
-          <w:sz w:val="24"/>
-          <w:szCs w:val="24"/>
-        </w:rPr>
-        <w:t>StarUML</w:t>
-      </w:r>
-      <w:proofErr w:type="spellEnd"/>
-      <w:r>
-        <w:rPr>
-          <w:sz w:val="24"/>
-          <w:szCs w:val="24"/>
-        </w:rPr>
-        <w:t xml:space="preserve"> e utiliza a Linguagem Unificada de Modelagem (UML – </w:t>
-      </w:r>
-      <w:proofErr w:type="spellStart"/>
+        <w:t xml:space="preserve">Este documento apresenta a arquitetura como uma série de visualizações, mencionadas acima. Essas visões são apresentadas como Modelos do StarUML e utiliza a Linguagem Unificada de Modelagem (UML – </w:t>
+      </w:r>
       <w:r>
         <w:rPr>
           <w:i/>
           <w:sz w:val="24"/>
           <w:szCs w:val="24"/>
         </w:rPr>
-        <w:t>UnifiedModelingLanguage</w:t>
-      </w:r>
-      <w:proofErr w:type="spellEnd"/>
-      <w:r>
-        <w:rPr>
-          <w:i/>
-          <w:sz w:val="24"/>
-          <w:szCs w:val="24"/>
-        </w:rPr>
-        <w:t>).</w:t>
+        <w:t>UnifiedModelingLanguage).</w:t>
       </w:r>
     </w:p>
     <w:p>
@@ -2550,7 +2489,6 @@
         </w:rPr>
         <w:t xml:space="preserve">A versão Mobile do </w:t>
       </w:r>
-      <w:proofErr w:type="spellStart"/>
       <w:r>
         <w:rPr>
           <w:sz w:val="24"/>
@@ -2558,7 +2496,6 @@
         </w:rPr>
         <w:t>AjudAki</w:t>
       </w:r>
-      <w:proofErr w:type="spellEnd"/>
       <w:r>
         <w:rPr>
           <w:sz w:val="24"/>
@@ -2916,23 +2853,7 @@
           <w:sz w:val="24"/>
           <w:szCs w:val="24"/>
         </w:rPr>
-        <w:t xml:space="preserve">CSU013 – Autenticar </w:t>
-      </w:r>
-      <w:proofErr w:type="spellStart"/>
-      <w:r>
-        <w:rPr>
-          <w:sz w:val="24"/>
-          <w:szCs w:val="24"/>
-        </w:rPr>
-        <w:t>Úsuario</w:t>
-      </w:r>
-      <w:proofErr w:type="spellEnd"/>
-      <w:r>
-        <w:rPr>
-          <w:sz w:val="24"/>
-          <w:szCs w:val="24"/>
-        </w:rPr>
-        <w:t>;</w:t>
+        <w:t>CSU013 – Autenticar Úsuario;</w:t>
       </w:r>
     </w:p>
     <w:p>
@@ -3126,7 +3047,6 @@
         </w:rPr>
         <w:t xml:space="preserve">A visão lógica do </w:t>
       </w:r>
-      <w:proofErr w:type="spellStart"/>
       <w:r>
         <w:rPr>
           <w:sz w:val="24"/>
@@ -3134,7 +3054,6 @@
         </w:rPr>
         <w:t>AjudAki</w:t>
       </w:r>
-      <w:proofErr w:type="spellEnd"/>
       <w:r>
         <w:rPr>
           <w:sz w:val="24"/>
@@ -3198,7 +3117,6 @@
           <w:lang w:val="pt-BR"/>
         </w:rPr>
       </w:pPr>
-      <w:proofErr w:type="spellStart"/>
       <w:r>
         <w:rPr>
           <w:iCs/>
@@ -3206,57 +3124,7 @@
           <w:szCs w:val="24"/>
           <w:lang w:val="pt-BR"/>
         </w:rPr>
-        <w:t>AjudAkiWeb</w:t>
-      </w:r>
-      <w:proofErr w:type="spellEnd"/>
-      <w:r>
-        <w:rPr>
-          <w:iCs/>
-          <w:sz w:val="24"/>
-          <w:szCs w:val="24"/>
-          <w:lang w:val="pt-BR"/>
-        </w:rPr>
-        <w:t xml:space="preserve">: Nesses pacotes são armazenados os componentes que fazem parte da interface gráfica da aplicação, as Controladoras e as </w:t>
-      </w:r>
-      <w:proofErr w:type="spellStart"/>
-      <w:r>
-        <w:rPr>
-          <w:iCs/>
-          <w:sz w:val="24"/>
-          <w:szCs w:val="24"/>
-          <w:lang w:val="pt-BR"/>
-        </w:rPr>
-        <w:t>ViewModels</w:t>
-      </w:r>
-      <w:proofErr w:type="spellEnd"/>
-      <w:r>
-        <w:rPr>
-          <w:iCs/>
-          <w:sz w:val="24"/>
-          <w:szCs w:val="24"/>
-          <w:lang w:val="pt-BR"/>
-        </w:rPr>
-        <w:t xml:space="preserve"> do </w:t>
-      </w:r>
-      <w:proofErr w:type="spellStart"/>
-      <w:r>
-        <w:rPr>
-          <w:iCs/>
-          <w:sz w:val="24"/>
-          <w:szCs w:val="24"/>
-          <w:lang w:val="pt-BR"/>
-        </w:rPr>
-        <w:t>AjudAki</w:t>
-      </w:r>
-      <w:proofErr w:type="spellEnd"/>
-      <w:r>
-        <w:rPr>
-          <w:iCs/>
-          <w:sz w:val="24"/>
-          <w:szCs w:val="24"/>
-          <w:lang w:val="pt-BR"/>
-        </w:rPr>
-        <w:t>;</w:t>
+        <w:t>AjudAkiWeb: Nesses pacotes são armazenados os componentes que fazem parte da interface gráfica da aplicação, as Controladoras e as ViewModels do AjudAki;</w:t>
       </w:r>
     </w:p>
     <w:p>
@@ -3448,9 +3316,50 @@
       <w:pPr>
         <w:jc w:val="center"/>
         <w:rPr>
+          <w:u w:val="single"/>
           <w:lang w:val="pt-BR" w:eastAsia="pt-BR"/>
         </w:rPr>
       </w:pPr>
+      <w:r>
+        <w:rPr>
+          <w:lang w:val="pt-BR" w:eastAsia="pt-BR"/>
+        </w:rPr>
+        <w:drawing>
+          <wp:inline distT="0" distB="0" distL="0" distR="0" wp14:anchorId="221D5C11" wp14:editId="600524E7">
+            <wp:extent cx="5943600" cy="3557905"/>
+            <wp:effectExtent l="0" t="0" r="0" b="4445"/>
+            <wp:docPr id="1218892458" name="Imagem 1" descr="Diagrama&#10;&#10;Descrição gerada automaticamente"/>
+            <wp:cNvGraphicFramePr>
+              <a:graphicFrameLocks xmlns:a="http://schemas.openxmlformats.org/drawingml/2006/main" noChangeAspect="1"/>
+            </wp:cNvGraphicFramePr>
+            <a:graphic xmlns:a="http://schemas.openxmlformats.org/drawingml/2006/main">
+              <a:graphicData uri="http://schemas.openxmlformats.org/drawingml/2006/picture">
+                <pic:pic xmlns:pic="http://schemas.openxmlformats.org/drawingml/2006/picture">
+                  <pic:nvPicPr>
+                    <pic:cNvPr id="1218892458" name="Imagem 1" descr="Diagrama&#10;&#10;Descrição gerada automaticamente"/>
+                    <pic:cNvPicPr/>
+                  </pic:nvPicPr>
+                  <pic:blipFill>
+                    <a:blip r:embed="rId11"/>
+                    <a:stretch>
+                      <a:fillRect/>
+                    </a:stretch>
+                  </pic:blipFill>
+                  <pic:spPr>
+                    <a:xfrm>
+                      <a:off x="0" y="0"/>
+                      <a:ext cx="5943600" cy="3557905"/>
+                    </a:xfrm>
+                    <a:prstGeom prst="rect">
+                      <a:avLst/>
+                    </a:prstGeom>
+                  </pic:spPr>
+                </pic:pic>
+              </a:graphicData>
+            </a:graphic>
+          </wp:inline>
+        </w:drawing>
+      </w:r>
     </w:p>
     <w:p>
       <w:pPr>
@@ -3482,6 +3391,7 @@
           <w:rFonts w:ascii="Times New Roman" w:hAnsi="Times New Roman"/>
           <w:lang w:val="pt-BR"/>
         </w:rPr>
+        <w:lastRenderedPageBreak/>
         <w:t>Visão de Implantação</w:t>
       </w:r>
       <w:bookmarkEnd w:id="33"/>
@@ -3504,9 +3414,9 @@
       </w:pPr>
       <w:r>
         <w:rPr>
-          <w:lang w:val="pt-BR"/>
-        </w:rPr>
-        <w:lastRenderedPageBreak/>
+          <w:noProof/>
+          <w:lang w:val="pt-BR"/>
+        </w:rPr>
         <w:drawing>
           <wp:inline distT="0" distB="0" distL="0" distR="0" wp14:anchorId="6BB80FE4" wp14:editId="2589C66A">
             <wp:extent cx="5554980" cy="4827373"/>
@@ -3523,7 +3433,7 @@
                     <pic:cNvPicPr/>
                   </pic:nvPicPr>
                   <pic:blipFill>
-                    <a:blip r:embed="rId11"/>
+                    <a:blip r:embed="rId12"/>
                     <a:stretch>
                       <a:fillRect/>
                     </a:stretch>
@@ -3636,7 +3546,7 @@
                     <pic:cNvPicPr/>
                   </pic:nvPicPr>
                   <pic:blipFill>
-                    <a:blip r:embed="rId12"/>
+                    <a:blip r:embed="rId13"/>
                     <a:stretch>
                       <a:fillRect/>
                     </a:stretch>
@@ -3864,8 +3774,8 @@
       </w:pPr>
     </w:p>
     <w:sectPr>
-      <w:headerReference w:type="default" r:id="rId13"/>
-      <w:footerReference w:type="default" r:id="rId14"/>
+      <w:headerReference w:type="default" r:id="rId14"/>
+      <w:footerReference w:type="default" r:id="rId15"/>
       <w:pgSz w:w="12240" w:h="15840"/>
       <w:pgMar w:top="1417" w:right="1440" w:bottom="1417" w:left="1440" w:header="720" w:footer="720" w:gutter="0"/>
       <w:cols w:space="720"/>
@@ -3954,13 +3864,8 @@
               <w:lang w:val="pt-BR"/>
             </w:rPr>
           </w:pPr>
-          <w:proofErr w:type="spellStart"/>
           <w:r>
-            <w:t>Engenharia</w:t>
-          </w:r>
-          <w:proofErr w:type="spellEnd"/>
-          <w:r>
-            <w:t xml:space="preserve"> de Software</w:t>
+            <w:t>Engenharia de Software</w:t>
           </w:r>
           <w:r>
             <w:rPr>
@@ -4039,23 +3944,7 @@
               <w:rStyle w:val="Nmerodepgina"/>
               <w:lang w:val="pt-BR"/>
             </w:rPr>
-            <w:t xml:space="preserve"> </w:t>
-          </w:r>
-          <w:proofErr w:type="spellStart"/>
-          <w:r>
-            <w:rPr>
-              <w:rStyle w:val="Nmerodepgina"/>
-              <w:lang w:val="pt-BR"/>
-            </w:rPr>
-            <w:t>of</w:t>
-          </w:r>
-          <w:proofErr w:type="spellEnd"/>
-          <w:r>
-            <w:rPr>
-              <w:rStyle w:val="Nmerodepgina"/>
-              <w:lang w:val="pt-BR"/>
-            </w:rPr>
-            <w:t xml:space="preserve"> </w:t>
+            <w:t xml:space="preserve"> of </w:t>
           </w:r>
           <w:fldSimple w:instr=" NUMPAGES  \* MERGEFORMAT ">
             <w:r>
@@ -4136,7 +4025,6 @@
         <w:szCs w:val="36"/>
       </w:rPr>
     </w:pPr>
-    <w:proofErr w:type="spellStart"/>
     <w:r>
       <w:rPr>
         <w:b/>
@@ -4144,17 +4032,7 @@
         <w:sz w:val="36"/>
         <w:szCs w:val="36"/>
       </w:rPr>
-      <w:t>Engenharia</w:t>
-    </w:r>
-    <w:proofErr w:type="spellEnd"/>
-    <w:r>
-      <w:rPr>
-        <w:b/>
-        <w:bCs/>
-        <w:sz w:val="36"/>
-        <w:szCs w:val="36"/>
-      </w:rPr>
-      <w:t xml:space="preserve"> de Software 2</w:t>
+      <w:t>Engenharia de Software 2</w:t>
     </w:r>
   </w:p>
   <w:p>
@@ -4214,14 +4092,12 @@
               <w:lang w:val="pt-BR"/>
             </w:rPr>
           </w:pPr>
-          <w:proofErr w:type="spellStart"/>
           <w:r>
             <w:rPr>
               <w:lang w:val="pt-BR"/>
             </w:rPr>
             <w:t>AjudAki</w:t>
           </w:r>
-          <w:proofErr w:type="spellEnd"/>
         </w:p>
       </w:tc>
       <w:tc>

</xml_diff>

<commit_message>
Adiciona o diagrama de exceção ao StarUML e do Documento de Arquitetura.docx
Close #73
</commit_message>
<xml_diff>
--- a/AnaliseProjeto/Documento de Arquitetura.docx
+++ b/AnaliseProjeto/Documento de Arquitetura.docx
@@ -12,6 +12,7 @@
           <w:lang w:val="pt-BR"/>
         </w:rPr>
       </w:pPr>
+      <w:proofErr w:type="spellStart"/>
       <w:r>
         <w:rPr>
           <w:rFonts w:ascii="Times New Roman" w:hAnsi="Times New Roman"/>
@@ -19,6 +20,7 @@
         </w:rPr>
         <w:t>AjudAki</w:t>
       </w:r>
+      <w:proofErr w:type="spellEnd"/>
     </w:p>
     <w:p>
       <w:pPr>
@@ -1620,12 +1622,14 @@
         </w:rPr>
         <w:t xml:space="preserve"> </w:t>
       </w:r>
+      <w:proofErr w:type="spellStart"/>
       <w:r>
         <w:rPr>
           <w:color w:val="000000"/>
         </w:rPr>
         <w:t>AjudAki</w:t>
       </w:r>
+      <w:proofErr w:type="spellEnd"/>
       <w:r>
         <w:rPr>
           <w:color w:val="000000"/>
@@ -1675,6 +1679,7 @@
         </w:rPr>
         <w:t xml:space="preserve">Este documento oferece uma visão geral arquitetural do sistema </w:t>
       </w:r>
+      <w:proofErr w:type="spellStart"/>
       <w:r>
         <w:rPr>
           <w:sz w:val="24"/>
@@ -1682,6 +1687,7 @@
         </w:rPr>
         <w:t>AjudAki</w:t>
       </w:r>
+      <w:proofErr w:type="spellEnd"/>
       <w:r>
         <w:rPr>
           <w:sz w:val="24"/>
@@ -1733,6 +1739,7 @@
         </w:rPr>
         <w:t xml:space="preserve">Este Documento de Arquitetura de Software é aplicado ao Sistema </w:t>
       </w:r>
+      <w:proofErr w:type="spellStart"/>
       <w:r>
         <w:rPr>
           <w:sz w:val="24"/>
@@ -1740,6 +1747,7 @@
         </w:rPr>
         <w:t>AjudAki</w:t>
       </w:r>
+      <w:proofErr w:type="spellEnd"/>
       <w:r>
         <w:rPr>
           <w:sz w:val="24"/>
@@ -1773,7 +1781,23 @@
           <w:sz w:val="24"/>
           <w:szCs w:val="24"/>
         </w:rPr>
-        <w:t>Laila Esterfane dos Santos Valença</w:t>
+        <w:t xml:space="preserve">Laila </w:t>
+      </w:r>
+      <w:proofErr w:type="spellStart"/>
+      <w:r>
+        <w:rPr>
+          <w:sz w:val="24"/>
+          <w:szCs w:val="24"/>
+        </w:rPr>
+        <w:t>Esterfane</w:t>
+      </w:r>
+      <w:proofErr w:type="spellEnd"/>
+      <w:r>
+        <w:rPr>
+          <w:sz w:val="24"/>
+          <w:szCs w:val="24"/>
+        </w:rPr>
+        <w:t xml:space="preserve"> dos Santos Valença</w:t>
       </w:r>
       <w:r>
         <w:rPr>
@@ -2038,6 +2062,7 @@
           <w:lang w:val="pt-BR"/>
         </w:rPr>
       </w:pPr>
+      <w:proofErr w:type="spellStart"/>
       <w:r>
         <w:rPr>
           <w:i/>
@@ -2047,6 +2072,7 @@
         </w:rPr>
         <w:t>RationalUnifiedProcess</w:t>
       </w:r>
+      <w:proofErr w:type="spellEnd"/>
     </w:p>
     <w:p>
       <w:pPr>
@@ -2360,15 +2386,41 @@
           <w:sz w:val="24"/>
           <w:szCs w:val="24"/>
         </w:rPr>
-        <w:t xml:space="preserve">Este documento apresenta a arquitetura como uma série de visualizações, mencionadas acima. Essas visões são apresentadas como Modelos do StarUML e utiliza a Linguagem Unificada de Modelagem (UML – </w:t>
-      </w:r>
+        <w:t xml:space="preserve">Este documento apresenta a arquitetura como uma série de visualizações, mencionadas acima. Essas visões são apresentadas como Modelos do </w:t>
+      </w:r>
+      <w:proofErr w:type="spellStart"/>
+      <w:r>
+        <w:rPr>
+          <w:sz w:val="24"/>
+          <w:szCs w:val="24"/>
+        </w:rPr>
+        <w:t>StarUML</w:t>
+      </w:r>
+      <w:proofErr w:type="spellEnd"/>
+      <w:r>
+        <w:rPr>
+          <w:sz w:val="24"/>
+          <w:szCs w:val="24"/>
+        </w:rPr>
+        <w:t xml:space="preserve"> e utiliza a Linguagem Unificada de Modelagem (UML – </w:t>
+      </w:r>
+      <w:proofErr w:type="spellStart"/>
       <w:r>
         <w:rPr>
           <w:i/>
           <w:sz w:val="24"/>
           <w:szCs w:val="24"/>
         </w:rPr>
-        <w:t>UnifiedModelingLanguage).</w:t>
+        <w:t>UnifiedModelingLanguage</w:t>
+      </w:r>
+      <w:proofErr w:type="spellEnd"/>
+      <w:r>
+        <w:rPr>
+          <w:i/>
+          <w:sz w:val="24"/>
+          <w:szCs w:val="24"/>
+        </w:rPr>
+        <w:t>).</w:t>
       </w:r>
     </w:p>
     <w:p>
@@ -2489,6 +2541,7 @@
         </w:rPr>
         <w:t xml:space="preserve">A versão Mobile do </w:t>
       </w:r>
+      <w:proofErr w:type="spellStart"/>
       <w:r>
         <w:rPr>
           <w:sz w:val="24"/>
@@ -2496,6 +2549,7 @@
         </w:rPr>
         <w:t>AjudAki</w:t>
       </w:r>
+      <w:proofErr w:type="spellEnd"/>
       <w:r>
         <w:rPr>
           <w:sz w:val="24"/>
@@ -2853,7 +2907,23 @@
           <w:sz w:val="24"/>
           <w:szCs w:val="24"/>
         </w:rPr>
-        <w:t>CSU013 – Autenticar Úsuario;</w:t>
+        <w:t xml:space="preserve">CSU013 – Autenticar </w:t>
+      </w:r>
+      <w:proofErr w:type="spellStart"/>
+      <w:r>
+        <w:rPr>
+          <w:sz w:val="24"/>
+          <w:szCs w:val="24"/>
+        </w:rPr>
+        <w:t>Úsuario</w:t>
+      </w:r>
+      <w:proofErr w:type="spellEnd"/>
+      <w:r>
+        <w:rPr>
+          <w:sz w:val="24"/>
+          <w:szCs w:val="24"/>
+        </w:rPr>
+        <w:t>;</w:t>
       </w:r>
     </w:p>
     <w:p>
@@ -3047,6 +3117,7 @@
         </w:rPr>
         <w:t xml:space="preserve">A visão lógica do </w:t>
       </w:r>
+      <w:proofErr w:type="spellStart"/>
       <w:r>
         <w:rPr>
           <w:sz w:val="24"/>
@@ -3054,6 +3125,7 @@
         </w:rPr>
         <w:t>AjudAki</w:t>
       </w:r>
+      <w:proofErr w:type="spellEnd"/>
       <w:r>
         <w:rPr>
           <w:sz w:val="24"/>
@@ -3117,6 +3189,7 @@
           <w:lang w:val="pt-BR"/>
         </w:rPr>
       </w:pPr>
+      <w:proofErr w:type="spellStart"/>
       <w:r>
         <w:rPr>
           <w:iCs/>
@@ -3124,7 +3197,57 @@
           <w:szCs w:val="24"/>
           <w:lang w:val="pt-BR"/>
         </w:rPr>
-        <w:t>AjudAkiWeb: Nesses pacotes são armazenados os componentes que fazem parte da interface gráfica da aplicação, as Controladoras e as ViewModels do AjudAki;</w:t>
+        <w:t>AjudAkiWeb</w:t>
+      </w:r>
+      <w:proofErr w:type="spellEnd"/>
+      <w:r>
+        <w:rPr>
+          <w:iCs/>
+          <w:sz w:val="24"/>
+          <w:szCs w:val="24"/>
+          <w:lang w:val="pt-BR"/>
+        </w:rPr>
+        <w:t xml:space="preserve">: Nesses pacotes são armazenados os componentes que fazem parte da interface gráfica da aplicação, as Controladoras e as </w:t>
+      </w:r>
+      <w:proofErr w:type="spellStart"/>
+      <w:r>
+        <w:rPr>
+          <w:iCs/>
+          <w:sz w:val="24"/>
+          <w:szCs w:val="24"/>
+          <w:lang w:val="pt-BR"/>
+        </w:rPr>
+        <w:t>ViewModels</w:t>
+      </w:r>
+      <w:proofErr w:type="spellEnd"/>
+      <w:r>
+        <w:rPr>
+          <w:iCs/>
+          <w:sz w:val="24"/>
+          <w:szCs w:val="24"/>
+          <w:lang w:val="pt-BR"/>
+        </w:rPr>
+        <w:t xml:space="preserve"> do </w:t>
+      </w:r>
+      <w:proofErr w:type="spellStart"/>
+      <w:r>
+        <w:rPr>
+          <w:iCs/>
+          <w:sz w:val="24"/>
+          <w:szCs w:val="24"/>
+          <w:lang w:val="pt-BR"/>
+        </w:rPr>
+        <w:t>AjudAki</w:t>
+      </w:r>
+      <w:proofErr w:type="spellEnd"/>
+      <w:r>
+        <w:rPr>
+          <w:iCs/>
+          <w:sz w:val="24"/>
+          <w:szCs w:val="24"/>
+          <w:lang w:val="pt-BR"/>
+        </w:rPr>
+        <w:t>;</w:t>
       </w:r>
     </w:p>
     <w:p>
@@ -3322,6 +3445,7 @@
       </w:pPr>
       <w:r>
         <w:rPr>
+          <w:noProof/>
           <w:lang w:val="pt-BR" w:eastAsia="pt-BR"/>
         </w:rPr>
         <w:drawing>
@@ -3723,6 +3847,7 @@
           <w:rFonts w:ascii="Times New Roman" w:hAnsi="Times New Roman"/>
           <w:lang w:val="pt-BR"/>
         </w:rPr>
+        <w:lastRenderedPageBreak/>
         <w:t>Exceções</w:t>
       </w:r>
       <w:bookmarkEnd w:id="35"/>
@@ -3734,6 +3859,46 @@
           <w:lang w:val="pt-BR"/>
         </w:rPr>
       </w:pPr>
+      <w:r>
+        <w:rPr>
+          <w:lang w:val="pt-BR"/>
+        </w:rPr>
+        <w:drawing>
+          <wp:inline distT="0" distB="0" distL="0" distR="0" wp14:anchorId="63F9767B" wp14:editId="50BF021E">
+            <wp:extent cx="3486637" cy="1886213"/>
+            <wp:effectExtent l="0" t="0" r="0" b="0"/>
+            <wp:docPr id="537783200" name="Imagem 1" descr="Diagrama&#10;&#10;Descrição gerada automaticamente"/>
+            <wp:cNvGraphicFramePr>
+              <a:graphicFrameLocks xmlns:a="http://schemas.openxmlformats.org/drawingml/2006/main" noChangeAspect="1"/>
+            </wp:cNvGraphicFramePr>
+            <a:graphic xmlns:a="http://schemas.openxmlformats.org/drawingml/2006/main">
+              <a:graphicData uri="http://schemas.openxmlformats.org/drawingml/2006/picture">
+                <pic:pic xmlns:pic="http://schemas.openxmlformats.org/drawingml/2006/picture">
+                  <pic:nvPicPr>
+                    <pic:cNvPr id="537783200" name="Imagem 1" descr="Diagrama&#10;&#10;Descrição gerada automaticamente"/>
+                    <pic:cNvPicPr/>
+                  </pic:nvPicPr>
+                  <pic:blipFill>
+                    <a:blip r:embed="rId14"/>
+                    <a:stretch>
+                      <a:fillRect/>
+                    </a:stretch>
+                  </pic:blipFill>
+                  <pic:spPr>
+                    <a:xfrm>
+                      <a:off x="0" y="0"/>
+                      <a:ext cx="3486637" cy="1886213"/>
+                    </a:xfrm>
+                    <a:prstGeom prst="rect">
+                      <a:avLst/>
+                    </a:prstGeom>
+                  </pic:spPr>
+                </pic:pic>
+              </a:graphicData>
+            </a:graphic>
+          </wp:inline>
+        </w:drawing>
+      </w:r>
     </w:p>
     <w:p>
       <w:pPr>
@@ -3774,8 +3939,8 @@
       </w:pPr>
     </w:p>
     <w:sectPr>
-      <w:headerReference w:type="default" r:id="rId14"/>
-      <w:footerReference w:type="default" r:id="rId15"/>
+      <w:headerReference w:type="default" r:id="rId15"/>
+      <w:footerReference w:type="default" r:id="rId16"/>
       <w:pgSz w:w="12240" w:h="15840"/>
       <w:pgMar w:top="1417" w:right="1440" w:bottom="1417" w:left="1440" w:header="720" w:footer="720" w:gutter="0"/>
       <w:cols w:space="720"/>
@@ -3864,8 +4029,13 @@
               <w:lang w:val="pt-BR"/>
             </w:rPr>
           </w:pPr>
+          <w:proofErr w:type="spellStart"/>
           <w:r>
-            <w:t>Engenharia de Software</w:t>
+            <w:t>Engenharia</w:t>
+          </w:r>
+          <w:proofErr w:type="spellEnd"/>
+          <w:r>
+            <w:t xml:space="preserve"> de Software</w:t>
           </w:r>
           <w:r>
             <w:rPr>
@@ -3944,7 +4114,23 @@
               <w:rStyle w:val="Nmerodepgina"/>
               <w:lang w:val="pt-BR"/>
             </w:rPr>
-            <w:t xml:space="preserve"> of </w:t>
+            <w:t xml:space="preserve"> </w:t>
+          </w:r>
+          <w:proofErr w:type="spellStart"/>
+          <w:r>
+            <w:rPr>
+              <w:rStyle w:val="Nmerodepgina"/>
+              <w:lang w:val="pt-BR"/>
+            </w:rPr>
+            <w:t>of</w:t>
+          </w:r>
+          <w:proofErr w:type="spellEnd"/>
+          <w:r>
+            <w:rPr>
+              <w:rStyle w:val="Nmerodepgina"/>
+              <w:lang w:val="pt-BR"/>
+            </w:rPr>
+            <w:t xml:space="preserve"> </w:t>
           </w:r>
           <w:fldSimple w:instr=" NUMPAGES  \* MERGEFORMAT ">
             <w:r>
@@ -4025,6 +4211,7 @@
         <w:szCs w:val="36"/>
       </w:rPr>
     </w:pPr>
+    <w:proofErr w:type="spellStart"/>
     <w:r>
       <w:rPr>
         <w:b/>
@@ -4032,7 +4219,17 @@
         <w:sz w:val="36"/>
         <w:szCs w:val="36"/>
       </w:rPr>
-      <w:t>Engenharia de Software 2</w:t>
+      <w:t>Engenharia</w:t>
+    </w:r>
+    <w:proofErr w:type="spellEnd"/>
+    <w:r>
+      <w:rPr>
+        <w:b/>
+        <w:bCs/>
+        <w:sz w:val="36"/>
+        <w:szCs w:val="36"/>
+      </w:rPr>
+      <w:t xml:space="preserve"> de Software 2</w:t>
     </w:r>
   </w:p>
   <w:p>
@@ -4092,12 +4289,14 @@
               <w:lang w:val="pt-BR"/>
             </w:rPr>
           </w:pPr>
+          <w:proofErr w:type="spellStart"/>
           <w:r>
             <w:rPr>
               <w:lang w:val="pt-BR"/>
             </w:rPr>
             <w:t>AjudAki</w:t>
           </w:r>
+          <w:proofErr w:type="spellEnd"/>
         </w:p>
       </w:tc>
       <w:tc>

</xml_diff>

<commit_message>
Atualizado as datas do cabeçalho e rodapé Close#83
</commit_message>
<xml_diff>
--- a/AnaliseProjeto/Documento de Arquitetura.docx
+++ b/AnaliseProjeto/Documento de Arquitetura.docx
@@ -3861,6 +3861,7 @@
       </w:pPr>
       <w:r>
         <w:rPr>
+          <w:noProof/>
           <w:lang w:val="pt-BR"/>
         </w:rPr>
         <w:drawing>
@@ -4390,6 +4391,12 @@
               <w:lang w:val="pt-BR"/>
             </w:rPr>
             <w:t>23/08/202</w:t>
+          </w:r>
+          <w:r>
+            <w:rPr>
+              <w:lang w:val="pt-BR"/>
+            </w:rPr>
+            <w:t>4</w:t>
           </w:r>
         </w:p>
       </w:tc>

</xml_diff>

<commit_message>
Atualizado a foto e de resto, tudo ok! Close #86
</commit_message>
<xml_diff>
--- a/AnaliseProjeto/Documento de Arquitetura.docx
+++ b/AnaliseProjeto/Documento de Arquitetura.docx
@@ -3651,14 +3651,13 @@
       </w:pPr>
       <w:r>
         <w:rPr>
-          <w:noProof/>
           <w:lang w:val="pt-BR"/>
         </w:rPr>
         <w:drawing>
-          <wp:inline distT="0" distB="0" distL="0" distR="0" wp14:anchorId="1D7B4E66" wp14:editId="77E64BD8">
-            <wp:extent cx="5189220" cy="4100371"/>
+          <wp:inline distT="0" distB="0" distL="0" distR="0" wp14:anchorId="16F8645B" wp14:editId="7856F1F3">
+            <wp:extent cx="5943600" cy="4076700"/>
             <wp:effectExtent l="0" t="0" r="0" b="0"/>
-            <wp:docPr id="1628738144" name="Imagem 1" descr="Diagrama, Desenho técnico&#10;&#10;Descrição gerada automaticamente"/>
+            <wp:docPr id="952817288" name="Imagem 1" descr="Diagrama, Desenho técnico&#10;&#10;Descrição gerada automaticamente"/>
             <wp:cNvGraphicFramePr>
               <a:graphicFrameLocks xmlns:a="http://schemas.openxmlformats.org/drawingml/2006/main" noChangeAspect="1"/>
             </wp:cNvGraphicFramePr>
@@ -3666,7 +3665,7 @@
               <a:graphicData uri="http://schemas.openxmlformats.org/drawingml/2006/picture">
                 <pic:pic xmlns:pic="http://schemas.openxmlformats.org/drawingml/2006/picture">
                   <pic:nvPicPr>
-                    <pic:cNvPr id="1628738144" name="Imagem 1" descr="Diagrama, Desenho técnico&#10;&#10;Descrição gerada automaticamente"/>
+                    <pic:cNvPr id="952817288" name="Imagem 1" descr="Diagrama, Desenho técnico&#10;&#10;Descrição gerada automaticamente"/>
                     <pic:cNvPicPr/>
                   </pic:nvPicPr>
                   <pic:blipFill>
@@ -3678,7 +3677,7 @@
                   <pic:spPr>
                     <a:xfrm>
                       <a:off x="0" y="0"/>
-                      <a:ext cx="5194093" cy="4104221"/>
+                      <a:ext cx="5943600" cy="4076700"/>
                     </a:xfrm>
                     <a:prstGeom prst="rect">
                       <a:avLst/>

</xml_diff>

<commit_message>
Implementa ajustes nos documentos e no StarUML
Close #125
</commit_message>
<xml_diff>
--- a/AnaliseProjeto/Documento de Arquitetura.docx
+++ b/AnaliseProjeto/Documento de Arquitetura.docx
@@ -12,7 +12,6 @@
           <w:lang w:val="pt-BR"/>
         </w:rPr>
       </w:pPr>
-      <w:proofErr w:type="spellStart"/>
       <w:r>
         <w:rPr>
           <w:rFonts w:ascii="Times New Roman" w:hAnsi="Times New Roman"/>
@@ -20,7 +19,6 @@
         </w:rPr>
         <w:t>AjudAki</w:t>
       </w:r>
-      <w:proofErr w:type="spellEnd"/>
     </w:p>
     <w:p>
       <w:pPr>
@@ -1622,14 +1620,12 @@
         </w:rPr>
         <w:t xml:space="preserve"> </w:t>
       </w:r>
-      <w:proofErr w:type="spellStart"/>
       <w:r>
         <w:rPr>
           <w:color w:val="000000"/>
         </w:rPr>
         <w:t>AjudAki</w:t>
       </w:r>
-      <w:proofErr w:type="spellEnd"/>
       <w:r>
         <w:rPr>
           <w:color w:val="000000"/>
@@ -1679,7 +1675,6 @@
         </w:rPr>
         <w:t xml:space="preserve">Este documento oferece uma visão geral arquitetural do sistema </w:t>
       </w:r>
-      <w:proofErr w:type="spellStart"/>
       <w:r>
         <w:rPr>
           <w:sz w:val="24"/>
@@ -1687,7 +1682,6 @@
         </w:rPr>
         <w:t>AjudAki</w:t>
       </w:r>
-      <w:proofErr w:type="spellEnd"/>
       <w:r>
         <w:rPr>
           <w:sz w:val="24"/>
@@ -1739,7 +1733,6 @@
         </w:rPr>
         <w:t xml:space="preserve">Este Documento de Arquitetura de Software é aplicado ao Sistema </w:t>
       </w:r>
-      <w:proofErr w:type="spellStart"/>
       <w:r>
         <w:rPr>
           <w:sz w:val="24"/>
@@ -1747,7 +1740,6 @@
         </w:rPr>
         <w:t>AjudAki</w:t>
       </w:r>
-      <w:proofErr w:type="spellEnd"/>
       <w:r>
         <w:rPr>
           <w:sz w:val="24"/>
@@ -1781,23 +1773,7 @@
           <w:sz w:val="24"/>
           <w:szCs w:val="24"/>
         </w:rPr>
-        <w:t xml:space="preserve">Laila </w:t>
-      </w:r>
-      <w:proofErr w:type="spellStart"/>
-      <w:r>
-        <w:rPr>
-          <w:sz w:val="24"/>
-          <w:szCs w:val="24"/>
-        </w:rPr>
-        <w:t>Esterfane</w:t>
-      </w:r>
-      <w:proofErr w:type="spellEnd"/>
-      <w:r>
-        <w:rPr>
-          <w:sz w:val="24"/>
-          <w:szCs w:val="24"/>
-        </w:rPr>
-        <w:t xml:space="preserve"> dos Santos Valença</w:t>
+        <w:t>Laila Esterfane dos Santos Valença</w:t>
       </w:r>
       <w:r>
         <w:rPr>
@@ -2062,7 +2038,6 @@
           <w:lang w:val="pt-BR"/>
         </w:rPr>
       </w:pPr>
-      <w:proofErr w:type="spellStart"/>
       <w:r>
         <w:rPr>
           <w:i/>
@@ -2072,7 +2047,6 @@
         </w:rPr>
         <w:t>RationalUnifiedProcess</w:t>
       </w:r>
-      <w:proofErr w:type="spellEnd"/>
     </w:p>
     <w:p>
       <w:pPr>
@@ -2386,41 +2360,15 @@
           <w:sz w:val="24"/>
           <w:szCs w:val="24"/>
         </w:rPr>
-        <w:t xml:space="preserve">Este documento apresenta a arquitetura como uma série de visualizações, mencionadas acima. Essas visões são apresentadas como Modelos do </w:t>
-      </w:r>
-      <w:proofErr w:type="spellStart"/>
-      <w:r>
-        <w:rPr>
-          <w:sz w:val="24"/>
-          <w:szCs w:val="24"/>
-        </w:rPr>
-        <w:t>StarUML</w:t>
-      </w:r>
-      <w:proofErr w:type="spellEnd"/>
-      <w:r>
-        <w:rPr>
-          <w:sz w:val="24"/>
-          <w:szCs w:val="24"/>
-        </w:rPr>
-        <w:t xml:space="preserve"> e utiliza a Linguagem Unificada de Modelagem (UML – </w:t>
-      </w:r>
-      <w:proofErr w:type="spellStart"/>
+        <w:t xml:space="preserve">Este documento apresenta a arquitetura como uma série de visualizações, mencionadas acima. Essas visões são apresentadas como Modelos do StarUML e utiliza a Linguagem Unificada de Modelagem (UML – </w:t>
+      </w:r>
       <w:r>
         <w:rPr>
           <w:i/>
           <w:sz w:val="24"/>
           <w:szCs w:val="24"/>
         </w:rPr>
-        <w:t>UnifiedModelingLanguage</w:t>
-      </w:r>
-      <w:proofErr w:type="spellEnd"/>
-      <w:r>
-        <w:rPr>
-          <w:i/>
-          <w:sz w:val="24"/>
-          <w:szCs w:val="24"/>
-        </w:rPr>
-        <w:t>).</w:t>
+        <w:t>UnifiedModelingLanguage).</w:t>
       </w:r>
     </w:p>
     <w:p>
@@ -2541,7 +2489,6 @@
         </w:rPr>
         <w:t xml:space="preserve">A versão Mobile do </w:t>
       </w:r>
-      <w:proofErr w:type="spellStart"/>
       <w:r>
         <w:rPr>
           <w:sz w:val="24"/>
@@ -2549,7 +2496,6 @@
         </w:rPr>
         <w:t>AjudAki</w:t>
       </w:r>
-      <w:proofErr w:type="spellEnd"/>
       <w:r>
         <w:rPr>
           <w:sz w:val="24"/>
@@ -2907,23 +2853,7 @@
           <w:sz w:val="24"/>
           <w:szCs w:val="24"/>
         </w:rPr>
-        <w:t xml:space="preserve">CSU013 – Autenticar </w:t>
-      </w:r>
-      <w:proofErr w:type="spellStart"/>
-      <w:r>
-        <w:rPr>
-          <w:sz w:val="24"/>
-          <w:szCs w:val="24"/>
-        </w:rPr>
-        <w:t>Úsuario</w:t>
-      </w:r>
-      <w:proofErr w:type="spellEnd"/>
-      <w:r>
-        <w:rPr>
-          <w:sz w:val="24"/>
-          <w:szCs w:val="24"/>
-        </w:rPr>
-        <w:t>;</w:t>
+        <w:t>CSU013 – Autenticar Úsuario;</w:t>
       </w:r>
     </w:p>
     <w:p>
@@ -3117,7 +3047,6 @@
         </w:rPr>
         <w:t xml:space="preserve">A visão lógica do </w:t>
       </w:r>
-      <w:proofErr w:type="spellStart"/>
       <w:r>
         <w:rPr>
           <w:sz w:val="24"/>
@@ -3125,7 +3054,6 @@
         </w:rPr>
         <w:t>AjudAki</w:t>
       </w:r>
-      <w:proofErr w:type="spellEnd"/>
       <w:r>
         <w:rPr>
           <w:sz w:val="24"/>
@@ -3189,7 +3117,6 @@
           <w:lang w:val="pt-BR"/>
         </w:rPr>
       </w:pPr>
-      <w:proofErr w:type="spellStart"/>
       <w:r>
         <w:rPr>
           <w:iCs/>
@@ -3197,57 +3124,7 @@
           <w:szCs w:val="24"/>
           <w:lang w:val="pt-BR"/>
         </w:rPr>
-        <w:t>AjudAkiWeb</w:t>
-      </w:r>
-      <w:proofErr w:type="spellEnd"/>
-      <w:r>
-        <w:rPr>
-          <w:iCs/>
-          <w:sz w:val="24"/>
-          <w:szCs w:val="24"/>
-          <w:lang w:val="pt-BR"/>
-        </w:rPr>
-        <w:t xml:space="preserve">: Nesses pacotes são armazenados os componentes que fazem parte da interface gráfica da aplicação, as Controladoras e as </w:t>
-      </w:r>
-      <w:proofErr w:type="spellStart"/>
-      <w:r>
-        <w:rPr>
-          <w:iCs/>
-          <w:sz w:val="24"/>
-          <w:szCs w:val="24"/>
-          <w:lang w:val="pt-BR"/>
-        </w:rPr>
-        <w:t>ViewModels</w:t>
-      </w:r>
-      <w:proofErr w:type="spellEnd"/>
-      <w:r>
-        <w:rPr>
-          <w:iCs/>
-          <w:sz w:val="24"/>
-          <w:szCs w:val="24"/>
-          <w:lang w:val="pt-BR"/>
-        </w:rPr>
-        <w:t xml:space="preserve"> do </w:t>
-      </w:r>
-      <w:proofErr w:type="spellStart"/>
-      <w:r>
-        <w:rPr>
-          <w:iCs/>
-          <w:sz w:val="24"/>
-          <w:szCs w:val="24"/>
-          <w:lang w:val="pt-BR"/>
-        </w:rPr>
-        <w:t>AjudAki</w:t>
-      </w:r>
-      <w:proofErr w:type="spellEnd"/>
-      <w:r>
-        <w:rPr>
-          <w:iCs/>
-          <w:sz w:val="24"/>
-          <w:szCs w:val="24"/>
-          <w:lang w:val="pt-BR"/>
-        </w:rPr>
-        <w:t>;</w:t>
+        <w:t>AjudAkiWeb: Nesses pacotes são armazenados os componentes que fazem parte da interface gráfica da aplicação, as Controladoras e as ViewModels do AjudAki;</w:t>
       </w:r>
     </w:p>
     <w:p>
@@ -3533,19 +3410,20 @@
     <w:p>
       <w:pPr>
         <w:rPr>
+          <w:u w:val="single"/>
           <w:lang w:val="pt-BR"/>
         </w:rPr>
       </w:pPr>
       <w:r>
         <w:rPr>
           <w:noProof/>
-          <w:lang w:val="pt-BR"/>
+          <w:snapToGrid/>
         </w:rPr>
         <w:drawing>
-          <wp:inline distT="0" distB="0" distL="0" distR="0" wp14:anchorId="6BB80FE4" wp14:editId="2589C66A">
-            <wp:extent cx="5554980" cy="4827373"/>
-            <wp:effectExtent l="0" t="0" r="7620" b="0"/>
-            <wp:docPr id="1088060221" name="Imagem 1" descr="Diagrama&#10;&#10;Descrição gerada automaticamente"/>
+          <wp:inline distT="0" distB="0" distL="0" distR="0" wp14:anchorId="15B5FF6A" wp14:editId="5970265E">
+            <wp:extent cx="5943600" cy="4925695"/>
+            <wp:effectExtent l="0" t="0" r="0" b="8255"/>
+            <wp:docPr id="921930964" name="Imagem 1" descr="Diagrama&#10;&#10;Descrição gerada automaticamente"/>
             <wp:cNvGraphicFramePr>
               <a:graphicFrameLocks xmlns:a="http://schemas.openxmlformats.org/drawingml/2006/main" noChangeAspect="1"/>
             </wp:cNvGraphicFramePr>
@@ -3553,7 +3431,7 @@
               <a:graphicData uri="http://schemas.openxmlformats.org/drawingml/2006/picture">
                 <pic:pic xmlns:pic="http://schemas.openxmlformats.org/drawingml/2006/picture">
                   <pic:nvPicPr>
-                    <pic:cNvPr id="1088060221" name="Imagem 1" descr="Diagrama&#10;&#10;Descrição gerada automaticamente"/>
+                    <pic:cNvPr id="921930964" name="Imagem 1" descr="Diagrama&#10;&#10;Descrição gerada automaticamente"/>
                     <pic:cNvPicPr/>
                   </pic:nvPicPr>
                   <pic:blipFill>
@@ -3565,7 +3443,7 @@
                   <pic:spPr>
                     <a:xfrm>
                       <a:off x="0" y="0"/>
-                      <a:ext cx="5583383" cy="4852056"/>
+                      <a:ext cx="5943600" cy="4925695"/>
                     </a:xfrm>
                     <a:prstGeom prst="rect">
                       <a:avLst/>
@@ -3651,6 +3529,7 @@
       </w:pPr>
       <w:r>
         <w:rPr>
+          <w:noProof/>
           <w:lang w:val="pt-BR"/>
         </w:rPr>
         <w:drawing>
@@ -4029,13 +3908,8 @@
               <w:lang w:val="pt-BR"/>
             </w:rPr>
           </w:pPr>
-          <w:proofErr w:type="spellStart"/>
           <w:r>
-            <w:t>Engenharia</w:t>
-          </w:r>
-          <w:proofErr w:type="spellEnd"/>
-          <w:r>
-            <w:t xml:space="preserve"> de Software</w:t>
+            <w:t>Engenharia de Software</w:t>
           </w:r>
           <w:r>
             <w:rPr>
@@ -4114,23 +3988,7 @@
               <w:rStyle w:val="Nmerodepgina"/>
               <w:lang w:val="pt-BR"/>
             </w:rPr>
-            <w:t xml:space="preserve"> </w:t>
-          </w:r>
-          <w:proofErr w:type="spellStart"/>
-          <w:r>
-            <w:rPr>
-              <w:rStyle w:val="Nmerodepgina"/>
-              <w:lang w:val="pt-BR"/>
-            </w:rPr>
-            <w:t>of</w:t>
-          </w:r>
-          <w:proofErr w:type="spellEnd"/>
-          <w:r>
-            <w:rPr>
-              <w:rStyle w:val="Nmerodepgina"/>
-              <w:lang w:val="pt-BR"/>
-            </w:rPr>
-            <w:t xml:space="preserve"> </w:t>
+            <w:t xml:space="preserve"> of </w:t>
           </w:r>
           <w:fldSimple w:instr=" NUMPAGES  \* MERGEFORMAT ">
             <w:r>
@@ -4211,7 +4069,6 @@
         <w:szCs w:val="36"/>
       </w:rPr>
     </w:pPr>
-    <w:proofErr w:type="spellStart"/>
     <w:r>
       <w:rPr>
         <w:b/>
@@ -4219,17 +4076,7 @@
         <w:sz w:val="36"/>
         <w:szCs w:val="36"/>
       </w:rPr>
-      <w:t>Engenharia</w:t>
-    </w:r>
-    <w:proofErr w:type="spellEnd"/>
-    <w:r>
-      <w:rPr>
-        <w:b/>
-        <w:bCs/>
-        <w:sz w:val="36"/>
-        <w:szCs w:val="36"/>
-      </w:rPr>
-      <w:t xml:space="preserve"> de Software 2</w:t>
+      <w:t>Engenharia de Software 2</w:t>
     </w:r>
   </w:p>
   <w:p>
@@ -4289,14 +4136,12 @@
               <w:lang w:val="pt-BR"/>
             </w:rPr>
           </w:pPr>
-          <w:proofErr w:type="spellStart"/>
           <w:r>
             <w:rPr>
               <w:lang w:val="pt-BR"/>
             </w:rPr>
             <w:t>AjudAki</w:t>
           </w:r>
-          <w:proofErr w:type="spellEnd"/>
         </w:p>
       </w:tc>
       <w:tc>

</xml_diff>